<commit_message>
update to the third discussion
</commit_message>
<xml_diff>
--- a/组内交流记录/3--第三次交流讨论.docx
+++ b/组内交流记录/3--第三次交流讨论.docx
@@ -1,6 +1,6 @@
 
 <file path=word/document.xml><?xml version="1.0" encoding="utf-8"?>
-<w:document xmlns:wpc="http://schemas.microsoft.com/office/word/2010/wordprocessingCanvas" xmlns:cx="http://schemas.microsoft.com/office/drawing/2014/chartex" xmlns:cx1="http://schemas.microsoft.com/office/drawing/2015/9/8/chartex" xmlns:cx2="http://schemas.microsoft.com/office/drawing/2015/10/21/chartex" xmlns:cx3="http://schemas.microsoft.com/office/drawing/2016/5/9/chartex" xmlns:cx4="http://schemas.microsoft.com/office/drawing/2016/5/10/chartex" xmlns:cx5="http://schemas.microsoft.com/office/drawing/2016/5/11/chartex" xmlns:cx6="http://schemas.microsoft.com/office/drawing/2016/5/12/chartex" xmlns:cx7="http://schemas.microsoft.com/office/drawing/2016/5/13/chartex" xmlns:cx8="http://schemas.microsoft.com/office/drawing/2016/5/14/chartex" xmlns:mc="http://schemas.openxmlformats.org/markup-compatibility/2006" xmlns:aink="http://schemas.microsoft.com/office/drawing/2016/ink" xmlns:am3d="http://schemas.microsoft.com/office/drawing/2017/model3d" xmlns:o="urn:schemas-microsoft-com:office:office" xmlns:r="http://schemas.openxmlformats.org/officeDocument/2006/relationships" xmlns:m="http://schemas.openxmlformats.org/officeDocument/2006/math" xmlns:v="urn:schemas-microsoft-com:vml" xmlns:wp14="http://schemas.microsoft.com/office/word/2010/wordprocessingDrawing" xmlns:wp="http://schemas.openxmlformats.org/drawingml/2006/wordprocessingDrawing" xmlns:w10="urn:schemas-microsoft-com:office:word" xmlns:w="http://schemas.openxmlformats.org/wordprocessingml/2006/main" xmlns:w14="http://schemas.microsoft.com/office/word/2010/wordml" xmlns:w15="http://schemas.microsoft.com/office/word/2012/wordml" xmlns:w16cid="http://schemas.microsoft.com/office/word/2016/wordml/cid" xmlns:w16se="http://schemas.microsoft.com/office/word/2015/wordml/symex" xmlns:wpg="http://schemas.microsoft.com/office/word/2010/wordprocessingGroup" xmlns:wpi="http://schemas.microsoft.com/office/word/2010/wordprocessingInk" xmlns:wne="http://schemas.microsoft.com/office/word/2006/wordml" xmlns:wps="http://schemas.microsoft.com/office/word/2010/wordprocessingShape" mc:Ignorable="w14 w15 w16se w16cid wp14">
+<w:document xmlns:wpc="http://schemas.microsoft.com/office/word/2010/wordprocessingCanvas" xmlns:mo="http://schemas.microsoft.com/office/mac/office/2008/main" xmlns:mc="http://schemas.openxmlformats.org/markup-compatibility/2006" xmlns:mv="urn:schemas-microsoft-com:mac:vml" xmlns:o="urn:schemas-microsoft-com:office:office" xmlns:r="http://schemas.openxmlformats.org/officeDocument/2006/relationships" xmlns:m="http://schemas.openxmlformats.org/officeDocument/2006/math" xmlns:v="urn:schemas-microsoft-com:vml" xmlns:wp14="http://schemas.microsoft.com/office/word/2010/wordprocessingDrawing" xmlns:wp="http://schemas.openxmlformats.org/drawingml/2006/wordprocessingDrawing" xmlns:w10="urn:schemas-microsoft-com:office:word" xmlns:w="http://schemas.openxmlformats.org/wordprocessingml/2006/main" xmlns:w14="http://schemas.microsoft.com/office/word/2010/wordml" xmlns:w15="http://schemas.microsoft.com/office/word/2012/wordml" xmlns:wpg="http://schemas.microsoft.com/office/word/2010/wordprocessingGroup" xmlns:wpi="http://schemas.microsoft.com/office/word/2010/wordprocessingInk" xmlns:wne="http://schemas.microsoft.com/office/word/2006/wordml" xmlns:wps="http://schemas.microsoft.com/office/word/2010/wordprocessingShape" mc:Ignorable="w14 w15 wp14">
   <w:body>
     <w:p>
       <w:pPr>
@@ -26,7 +26,7 @@
       <w:pPr>
         <w:jc w:val="right"/>
         <w:rPr>
-          <w:rFonts w:asciiTheme="minorEastAsia" w:hAnsiTheme="minorEastAsia" w:hint="eastAsia"/>
+          <w:rFonts w:asciiTheme="minorEastAsia" w:hAnsiTheme="minorEastAsia"/>
           <w:sz w:val="32"/>
           <w:szCs w:val="32"/>
         </w:rPr>
@@ -64,217 +64,242 @@
         </w:rPr>
         <w:t>市场应用</w:t>
       </w:r>
+    </w:p>
+    <w:p>
+      <w:pPr>
+        <w:rPr>
+          <w:rFonts w:asciiTheme="minorEastAsia" w:hAnsiTheme="minorEastAsia"/>
+          <w:sz w:val="28"/>
+          <w:szCs w:val="28"/>
+        </w:rPr>
+      </w:pPr>
+      <w:r>
+        <w:rPr>
+          <w:rFonts w:asciiTheme="minorEastAsia" w:hAnsiTheme="minorEastAsia"/>
+          <w:sz w:val="28"/>
+          <w:szCs w:val="28"/>
+        </w:rPr>
+        <w:tab/>
+      </w:r>
+      <w:r>
+        <w:rPr>
+          <w:rFonts w:asciiTheme="minorEastAsia" w:hAnsiTheme="minorEastAsia" w:hint="eastAsia"/>
+          <w:sz w:val="28"/>
+          <w:szCs w:val="28"/>
+        </w:rPr>
+        <w:t>主要服务群体：医院的病人</w:t>
+      </w:r>
+    </w:p>
+    <w:p>
+      <w:pPr>
+        <w:rPr>
+          <w:rFonts w:asciiTheme="minorEastAsia" w:hAnsiTheme="minorEastAsia"/>
+          <w:sz w:val="28"/>
+          <w:szCs w:val="28"/>
+        </w:rPr>
+      </w:pPr>
+      <w:r>
+        <w:rPr>
+          <w:rFonts w:asciiTheme="minorEastAsia" w:hAnsiTheme="minorEastAsia"/>
+          <w:sz w:val="28"/>
+          <w:szCs w:val="28"/>
+        </w:rPr>
+        <w:tab/>
+      </w:r>
+      <w:r>
+        <w:rPr>
+          <w:rFonts w:asciiTheme="minorEastAsia" w:hAnsiTheme="minorEastAsia" w:hint="eastAsia"/>
+          <w:sz w:val="28"/>
+          <w:szCs w:val="28"/>
+        </w:rPr>
+        <w:t>主要市场应用：医院与景区相结合，让医院的病人可以足不出户的感受别样的风景</w:t>
+      </w:r>
+    </w:p>
+    <w:p>
+      <w:pPr>
+        <w:rPr>
+          <w:rFonts w:asciiTheme="minorEastAsia" w:hAnsiTheme="minorEastAsia"/>
+          <w:sz w:val="28"/>
+          <w:szCs w:val="28"/>
+        </w:rPr>
+      </w:pPr>
+      <w:r>
+        <w:rPr>
+          <w:rFonts w:asciiTheme="minorEastAsia" w:hAnsiTheme="minorEastAsia"/>
+          <w:sz w:val="28"/>
+          <w:szCs w:val="28"/>
+        </w:rPr>
+        <w:tab/>
+      </w:r>
+      <w:r>
+        <w:rPr>
+          <w:rFonts w:asciiTheme="minorEastAsia" w:hAnsiTheme="minorEastAsia" w:hint="eastAsia"/>
+          <w:sz w:val="28"/>
+          <w:szCs w:val="28"/>
+        </w:rPr>
+        <w:t>意见补充：云网络平台，通过云平台的调配，可以使资源更加的合理化，让视角更加方便的从一个地方调到另一个地方。</w:t>
+      </w:r>
+    </w:p>
+    <w:p>
+      <w:pPr>
+        <w:rPr>
+          <w:rFonts w:asciiTheme="minorEastAsia" w:hAnsiTheme="minorEastAsia"/>
+          <w:sz w:val="28"/>
+          <w:szCs w:val="28"/>
+        </w:rPr>
+      </w:pPr>
+      <w:r>
+        <w:rPr>
+          <w:rFonts w:asciiTheme="minorEastAsia" w:hAnsiTheme="minorEastAsia"/>
+          <w:sz w:val="28"/>
+          <w:szCs w:val="28"/>
+        </w:rPr>
+        <w:tab/>
+      </w:r>
+      <w:r>
+        <w:rPr>
+          <w:rFonts w:asciiTheme="minorEastAsia" w:hAnsiTheme="minorEastAsia" w:hint="eastAsia"/>
+          <w:sz w:val="28"/>
+          <w:szCs w:val="28"/>
+        </w:rPr>
+        <w:t>其他可能的应用：</w:t>
+      </w:r>
+    </w:p>
+    <w:p>
+      <w:pPr>
+        <w:rPr>
+          <w:rFonts w:asciiTheme="minorEastAsia" w:hAnsiTheme="minorEastAsia"/>
+          <w:sz w:val="28"/>
+          <w:szCs w:val="28"/>
+        </w:rPr>
+      </w:pPr>
+      <w:r>
+        <w:rPr>
+          <w:rFonts w:asciiTheme="minorEastAsia" w:hAnsiTheme="minorEastAsia"/>
+          <w:sz w:val="28"/>
+          <w:szCs w:val="28"/>
+        </w:rPr>
+        <w:tab/>
+      </w:r>
+      <w:r>
+        <w:rPr>
+          <w:rFonts w:asciiTheme="minorEastAsia" w:hAnsiTheme="minorEastAsia" w:hint="eastAsia"/>
+          <w:sz w:val="28"/>
+          <w:szCs w:val="28"/>
+        </w:rPr>
+        <w:t>军事的巡逻、警备的侦察以及追踪、技术人员的远距离指挥，医院医生的远距离手术、娱乐直播</w:t>
+      </w:r>
+      <w:r>
+        <w:rPr>
+          <w:rFonts w:asciiTheme="minorEastAsia" w:hAnsiTheme="minorEastAsia" w:hint="eastAsia"/>
+          <w:sz w:val="28"/>
+          <w:szCs w:val="28"/>
+        </w:rPr>
+        <w:t>，足不出户旅游，灾害场景观测</w:t>
+      </w:r>
+    </w:p>
+    <w:p>
+      <w:pPr>
+        <w:rPr>
+          <w:rFonts w:asciiTheme="minorEastAsia" w:hAnsiTheme="minorEastAsia"/>
+          <w:sz w:val="28"/>
+          <w:szCs w:val="28"/>
+        </w:rPr>
+      </w:pPr>
+    </w:p>
+    <w:p>
+      <w:pPr>
+        <w:rPr>
+          <w:rFonts w:asciiTheme="minorEastAsia" w:hAnsiTheme="minorEastAsia"/>
+          <w:sz w:val="28"/>
+          <w:szCs w:val="28"/>
+        </w:rPr>
+      </w:pPr>
+      <w:r>
+        <w:rPr>
+          <w:rFonts w:asciiTheme="minorEastAsia" w:hAnsiTheme="minorEastAsia" w:hint="eastAsia"/>
+          <w:sz w:val="28"/>
+          <w:szCs w:val="28"/>
+        </w:rPr>
+        <w:t>一周工作安排：</w:t>
+      </w:r>
+    </w:p>
+    <w:p>
+      <w:pPr>
+        <w:rPr>
+          <w:rFonts w:asciiTheme="minorEastAsia" w:hAnsiTheme="minorEastAsia"/>
+          <w:sz w:val="28"/>
+          <w:szCs w:val="28"/>
+        </w:rPr>
+      </w:pPr>
+      <w:r>
+        <w:rPr>
+          <w:rFonts w:asciiTheme="minorEastAsia" w:hAnsiTheme="minorEastAsia"/>
+          <w:sz w:val="28"/>
+          <w:szCs w:val="28"/>
+        </w:rPr>
+        <w:tab/>
+      </w:r>
+      <w:r>
+        <w:rPr>
+          <w:rFonts w:asciiTheme="minorEastAsia" w:hAnsiTheme="minorEastAsia" w:hint="eastAsia"/>
+          <w:sz w:val="28"/>
+          <w:szCs w:val="28"/>
+        </w:rPr>
+        <w:t>张洺熙：5G技术咨询</w:t>
+      </w:r>
+    </w:p>
+    <w:p>
+      <w:pPr>
+        <w:rPr>
+          <w:rFonts w:asciiTheme="minorEastAsia" w:hAnsiTheme="minorEastAsia" w:hint="eastAsia"/>
+          <w:sz w:val="28"/>
+          <w:szCs w:val="28"/>
+        </w:rPr>
+      </w:pPr>
+      <w:r>
+        <w:rPr>
+          <w:rFonts w:asciiTheme="minorEastAsia" w:hAnsiTheme="minorEastAsia"/>
+          <w:sz w:val="28"/>
+          <w:szCs w:val="28"/>
+        </w:rPr>
+        <w:tab/>
+      </w:r>
+      <w:r>
+        <w:rPr>
+          <w:rFonts w:asciiTheme="minorEastAsia" w:hAnsiTheme="minorEastAsia" w:hint="eastAsia"/>
+          <w:sz w:val="28"/>
+          <w:szCs w:val="28"/>
+        </w:rPr>
+        <w:t>闫苗：VR</w:t>
+      </w:r>
+      <w:r>
+        <w:rPr>
+          <w:rFonts w:asciiTheme="minorEastAsia" w:hAnsiTheme="minorEastAsia" w:hint="eastAsia"/>
+          <w:sz w:val="28"/>
+          <w:szCs w:val="28"/>
+        </w:rPr>
+        <w:t>眼动追踪</w:t>
+      </w:r>
+    </w:p>
+    <w:p>
+      <w:pPr>
+        <w:rPr>
+          <w:rFonts w:asciiTheme="minorEastAsia" w:hAnsiTheme="minorEastAsia"/>
+          <w:sz w:val="28"/>
+          <w:szCs w:val="28"/>
+        </w:rPr>
+      </w:pPr>
+      <w:r>
+        <w:rPr>
+          <w:rFonts w:asciiTheme="minorEastAsia" w:hAnsiTheme="minorEastAsia" w:hint="eastAsia"/>
+          <w:sz w:val="28"/>
+          <w:szCs w:val="28"/>
+        </w:rPr>
+        <w:t xml:space="preserve">   徐强：VR双目映射</w:t>
+      </w:r>
       <w:bookmarkStart w:id="0" w:name="_GoBack"/>
       <w:bookmarkEnd w:id="0"/>
-    </w:p>
-    <w:p>
-      <w:pPr>
-        <w:rPr>
-          <w:rFonts w:asciiTheme="minorEastAsia" w:hAnsiTheme="minorEastAsia"/>
-          <w:sz w:val="28"/>
-          <w:szCs w:val="28"/>
-        </w:rPr>
-      </w:pPr>
-      <w:r>
-        <w:rPr>
-          <w:rFonts w:asciiTheme="minorEastAsia" w:hAnsiTheme="minorEastAsia"/>
-          <w:sz w:val="28"/>
-          <w:szCs w:val="28"/>
-        </w:rPr>
-        <w:tab/>
-      </w:r>
-      <w:r>
-        <w:rPr>
-          <w:rFonts w:asciiTheme="minorEastAsia" w:hAnsiTheme="minorEastAsia" w:hint="eastAsia"/>
-          <w:sz w:val="28"/>
-          <w:szCs w:val="28"/>
-        </w:rPr>
-        <w:t>主要服务群体：医院的病人</w:t>
-      </w:r>
-    </w:p>
-    <w:p>
-      <w:pPr>
-        <w:rPr>
-          <w:rFonts w:asciiTheme="minorEastAsia" w:hAnsiTheme="minorEastAsia"/>
-          <w:sz w:val="28"/>
-          <w:szCs w:val="28"/>
-        </w:rPr>
-      </w:pPr>
-      <w:r>
-        <w:rPr>
-          <w:rFonts w:asciiTheme="minorEastAsia" w:hAnsiTheme="minorEastAsia"/>
-          <w:sz w:val="28"/>
-          <w:szCs w:val="28"/>
-        </w:rPr>
-        <w:tab/>
-      </w:r>
-      <w:r>
-        <w:rPr>
-          <w:rFonts w:asciiTheme="minorEastAsia" w:hAnsiTheme="minorEastAsia" w:hint="eastAsia"/>
-          <w:sz w:val="28"/>
-          <w:szCs w:val="28"/>
-        </w:rPr>
-        <w:t>主要市场应用：医院与景区相结合，让医院的病人可以足不出户的感受别样的风景</w:t>
-      </w:r>
-    </w:p>
-    <w:p>
-      <w:pPr>
-        <w:rPr>
-          <w:rFonts w:asciiTheme="minorEastAsia" w:hAnsiTheme="minorEastAsia"/>
-          <w:sz w:val="28"/>
-          <w:szCs w:val="28"/>
-        </w:rPr>
-      </w:pPr>
-      <w:r>
-        <w:rPr>
-          <w:rFonts w:asciiTheme="minorEastAsia" w:hAnsiTheme="minorEastAsia"/>
-          <w:sz w:val="28"/>
-          <w:szCs w:val="28"/>
-        </w:rPr>
-        <w:tab/>
-      </w:r>
-      <w:r>
-        <w:rPr>
-          <w:rFonts w:asciiTheme="minorEastAsia" w:hAnsiTheme="minorEastAsia" w:hint="eastAsia"/>
-          <w:sz w:val="28"/>
-          <w:szCs w:val="28"/>
-        </w:rPr>
-        <w:t>意见补充：云网络平台，通过云平台的调配，可以使资源更加的合理化，让视角更加方便的从一个地方调到另一个地方。</w:t>
-      </w:r>
-    </w:p>
-    <w:p>
-      <w:pPr>
-        <w:rPr>
-          <w:rFonts w:asciiTheme="minorEastAsia" w:hAnsiTheme="minorEastAsia"/>
-          <w:sz w:val="28"/>
-          <w:szCs w:val="28"/>
-        </w:rPr>
-      </w:pPr>
-      <w:r>
-        <w:rPr>
-          <w:rFonts w:asciiTheme="minorEastAsia" w:hAnsiTheme="minorEastAsia"/>
-          <w:sz w:val="28"/>
-          <w:szCs w:val="28"/>
-        </w:rPr>
-        <w:tab/>
-      </w:r>
-      <w:r>
-        <w:rPr>
-          <w:rFonts w:asciiTheme="minorEastAsia" w:hAnsiTheme="minorEastAsia" w:hint="eastAsia"/>
-          <w:sz w:val="28"/>
-          <w:szCs w:val="28"/>
-        </w:rPr>
-        <w:t>其他可能的应用：</w:t>
-      </w:r>
-    </w:p>
-    <w:p>
-      <w:pPr>
-        <w:rPr>
-          <w:rFonts w:asciiTheme="minorEastAsia" w:hAnsiTheme="minorEastAsia"/>
-          <w:sz w:val="28"/>
-          <w:szCs w:val="28"/>
-        </w:rPr>
-      </w:pPr>
-      <w:r>
-        <w:rPr>
-          <w:rFonts w:asciiTheme="minorEastAsia" w:hAnsiTheme="minorEastAsia"/>
-          <w:sz w:val="28"/>
-          <w:szCs w:val="28"/>
-        </w:rPr>
-        <w:tab/>
-      </w:r>
-      <w:r>
-        <w:rPr>
-          <w:rFonts w:asciiTheme="minorEastAsia" w:hAnsiTheme="minorEastAsia" w:hint="eastAsia"/>
-          <w:sz w:val="28"/>
-          <w:szCs w:val="28"/>
-        </w:rPr>
-        <w:t>军事的巡逻、警备的侦察以及追踪、技术人员的远距离指挥，医院医生的远距离手术、娱乐直播</w:t>
-      </w:r>
-      <w:r>
-        <w:rPr>
-          <w:rFonts w:asciiTheme="minorEastAsia" w:hAnsiTheme="minorEastAsia" w:hint="eastAsia"/>
-          <w:sz w:val="28"/>
-          <w:szCs w:val="28"/>
-        </w:rPr>
-        <w:t>，足不出户旅游，灾害场景观测</w:t>
-      </w:r>
-    </w:p>
-    <w:p>
-      <w:pPr>
-        <w:rPr>
-          <w:rFonts w:asciiTheme="minorEastAsia" w:hAnsiTheme="minorEastAsia"/>
-          <w:sz w:val="28"/>
-          <w:szCs w:val="28"/>
-        </w:rPr>
-      </w:pPr>
-    </w:p>
-    <w:p>
-      <w:pPr>
-        <w:rPr>
-          <w:rFonts w:asciiTheme="minorEastAsia" w:hAnsiTheme="minorEastAsia"/>
-          <w:sz w:val="28"/>
-          <w:szCs w:val="28"/>
-        </w:rPr>
-      </w:pPr>
-      <w:r>
-        <w:rPr>
-          <w:rFonts w:asciiTheme="minorEastAsia" w:hAnsiTheme="minorEastAsia" w:hint="eastAsia"/>
-          <w:sz w:val="28"/>
-          <w:szCs w:val="28"/>
-        </w:rPr>
-        <w:t>一周工作安排：</w:t>
-      </w:r>
-    </w:p>
-    <w:p>
-      <w:pPr>
-        <w:rPr>
-          <w:rFonts w:asciiTheme="minorEastAsia" w:hAnsiTheme="minorEastAsia"/>
-          <w:sz w:val="28"/>
-          <w:szCs w:val="28"/>
-        </w:rPr>
-      </w:pPr>
-      <w:r>
-        <w:rPr>
-          <w:rFonts w:asciiTheme="minorEastAsia" w:hAnsiTheme="minorEastAsia"/>
-          <w:sz w:val="28"/>
-          <w:szCs w:val="28"/>
-        </w:rPr>
-        <w:tab/>
-      </w:r>
-      <w:r>
-        <w:rPr>
-          <w:rFonts w:asciiTheme="minorEastAsia" w:hAnsiTheme="minorEastAsia" w:hint="eastAsia"/>
-          <w:sz w:val="28"/>
-          <w:szCs w:val="28"/>
-        </w:rPr>
-        <w:t>张洺熙：5G技术咨询</w:t>
-      </w:r>
-    </w:p>
-    <w:p>
-      <w:pPr>
-        <w:rPr>
-          <w:rFonts w:asciiTheme="minorEastAsia" w:hAnsiTheme="minorEastAsia"/>
-          <w:sz w:val="28"/>
-          <w:szCs w:val="28"/>
-        </w:rPr>
-      </w:pPr>
-      <w:r>
-        <w:rPr>
-          <w:rFonts w:asciiTheme="minorEastAsia" w:hAnsiTheme="minorEastAsia"/>
-          <w:sz w:val="28"/>
-          <w:szCs w:val="28"/>
-        </w:rPr>
-        <w:tab/>
-      </w:r>
-      <w:r>
-        <w:rPr>
-          <w:rFonts w:asciiTheme="minorEastAsia" w:hAnsiTheme="minorEastAsia" w:hint="eastAsia"/>
-          <w:sz w:val="28"/>
-          <w:szCs w:val="28"/>
-        </w:rPr>
-        <w:t>闫苗：VR头戴眼睛</w:t>
-      </w:r>
     </w:p>
     <w:p>
       <w:pPr>
@@ -355,7 +380,7 @@
 </file>
 
 <file path=word/styles.xml><?xml version="1.0" encoding="utf-8"?>
-<w:styles xmlns:mc="http://schemas.openxmlformats.org/markup-compatibility/2006" xmlns:r="http://schemas.openxmlformats.org/officeDocument/2006/relationships" xmlns:w="http://schemas.openxmlformats.org/wordprocessingml/2006/main" xmlns:w14="http://schemas.microsoft.com/office/word/2010/wordml" xmlns:w15="http://schemas.microsoft.com/office/word/2012/wordml" xmlns:w16cid="http://schemas.microsoft.com/office/word/2016/wordml/cid" xmlns:w16se="http://schemas.microsoft.com/office/word/2015/wordml/symex" mc:Ignorable="w14 w15 w16se w16cid">
+<w:styles xmlns:mc="http://schemas.openxmlformats.org/markup-compatibility/2006" xmlns:r="http://schemas.openxmlformats.org/officeDocument/2006/relationships" xmlns:w="http://schemas.openxmlformats.org/wordprocessingml/2006/main" xmlns:w14="http://schemas.microsoft.com/office/word/2010/wordml" xmlns:w15="http://schemas.microsoft.com/office/word/2012/wordml" mc:Ignorable="w14 w15">
   <w:docDefaults>
     <w:rPrDefault>
       <w:rPr>
@@ -365,7 +390,7 @@
     </w:rPrDefault>
     <w:pPrDefault/>
   </w:docDefaults>
-  <w:latentStyles w:defLockedState="0" w:defUIPriority="0" w:defSemiHidden="0" w:defUnhideWhenUsed="0" w:defQFormat="0" w:count="375">
+  <w:latentStyles w:defLockedState="0" w:defUIPriority="0" w:defSemiHidden="0" w:defUnhideWhenUsed="0" w:defQFormat="0" w:count="382">
     <w:lsdException w:name="Normal" w:qFormat="1"/>
     <w:lsdException w:name="heading 1" w:qFormat="1"/>
     <w:lsdException w:name="heading 2" w:semiHidden="1" w:unhideWhenUsed="1" w:qFormat="1"/>
@@ -649,10 +674,8 @@
     <w:lsdException w:name="List Table 7 Colorful Accent 6" w:uiPriority="52"/>
     <w:lsdException w:name="Mention" w:semiHidden="1" w:uiPriority="99" w:unhideWhenUsed="1"/>
     <w:lsdException w:name="Smart Hyperlink" w:semiHidden="1" w:uiPriority="99" w:unhideWhenUsed="1"/>
-    <w:lsdException w:name="Hashtag" w:semiHidden="1" w:uiPriority="99" w:unhideWhenUsed="1"/>
-    <w:lsdException w:name="Unresolved Mention" w:semiHidden="1" w:uiPriority="99" w:unhideWhenUsed="1"/>
   </w:latentStyles>
-  <w:style w:type="paragraph" w:default="1" w:styleId="a">
+  <w:style w:type="paragraph" w:default="1" w:styleId="Normal">
     <w:name w:val="Normal"/>
     <w:qFormat/>
     <w:pPr>
@@ -665,13 +688,13 @@
       <w:szCs w:val="24"/>
     </w:rPr>
   </w:style>
-  <w:style w:type="character" w:default="1" w:styleId="a0">
+  <w:style w:type="character" w:default="1" w:styleId="DefaultParagraphFont">
     <w:name w:val="Default Paragraph Font"/>
     <w:uiPriority w:val="1"/>
     <w:semiHidden/>
     <w:unhideWhenUsed/>
   </w:style>
-  <w:style w:type="table" w:default="1" w:styleId="a1">
+  <w:style w:type="table" w:default="1" w:styleId="TableNormal">
     <w:name w:val="Normal Table"/>
     <w:uiPriority w:val="99"/>
     <w:semiHidden/>
@@ -686,7 +709,7 @@
       </w:tblCellMar>
     </w:tblPr>
   </w:style>
-  <w:style w:type="numbering" w:default="1" w:styleId="a2">
+  <w:style w:type="numbering" w:default="1" w:styleId="NoList">
     <w:name w:val="No List"/>
     <w:uiPriority w:val="99"/>
     <w:semiHidden/>

</xml_diff>